<commit_message>
working in contact form
</commit_message>
<xml_diff>
--- a/Resume (Timilsina).docx
+++ b/Resume (Timilsina).docx
@@ -85,7 +85,7 @@
             <w:sz w:val="20"/>
             <w:u w:val="none"/>
           </w:rPr>
-          <w:t>stimilsina@unm.edu</w:t>
+          <w:t>timilsinasandesh7@gmail.com</w:t>
         </w:r>
       </w:hyperlink>
       <w:r>
@@ -185,7 +185,7 @@
         <w:rPr>
           <w:sz w:val="20"/>
         </w:rPr>
-        <w:t xml:space="preserve">Expected </w:t>
+        <w:t xml:space="preserve">Graduated </w:t>
       </w:r>
       <w:r>
         <w:rPr>
@@ -227,7 +227,14 @@
           <w:b/>
           <w:sz w:val="20"/>
         </w:rPr>
-        <w:t>89</w:t>
+        <w:t>9</w:t>
+      </w:r>
+      <w:r>
+        <w:rPr>
+          <w:b/>
+          <w:sz w:val="20"/>
+        </w:rPr>
+        <w:t>3</w:t>
       </w:r>
     </w:p>
     <w:p>
@@ -403,7 +410,7 @@
         <w:rPr>
           <w:sz w:val="20"/>
         </w:rPr>
-        <w:t>supervised and unsupervised learning</w:t>
+        <w:t>AWS</w:t>
       </w:r>
       <w:r>
         <w:rPr>
@@ -415,25 +422,7 @@
         <w:rPr>
           <w:sz w:val="20"/>
         </w:rPr>
-        <w:t>SA</w:t>
-      </w:r>
-      <w:r>
-        <w:rPr>
-          <w:sz w:val="20"/>
-        </w:rPr>
-        <w:t xml:space="preserve">S, </w:t>
-      </w:r>
-      <w:r>
-        <w:rPr>
-          <w:sz w:val="20"/>
-        </w:rPr>
-        <w:t>Amazon Web Service</w:t>
-      </w:r>
-      <w:r>
-        <w:rPr>
-          <w:sz w:val="20"/>
-        </w:rPr>
-        <w:t>, React, React Native</w:t>
+        <w:t>React, React Native</w:t>
       </w:r>
       <w:r>
         <w:rPr>
@@ -441,8 +430,6 @@
         </w:rPr>
         <w:t>.</w:t>
       </w:r>
-      <w:bookmarkStart w:id="0" w:name="_GoBack"/>
-      <w:bookmarkEnd w:id="0"/>
     </w:p>
     <w:p>
       <w:pPr>
@@ -818,25 +805,13 @@
         <w:rPr>
           <w:color w:val="auto"/>
         </w:rPr>
-        <w:t>UnderGraduAte Research assistant</w:t>
-      </w:r>
-      <w:r>
-        <w:rPr>
-          <w:color w:val="auto"/>
-        </w:rPr>
-        <w:t xml:space="preserve"> | Center FOR HIGH TECHNOLOGY MATERIAL, </w:t>
-      </w:r>
-      <w:r>
-        <w:rPr>
-          <w:color w:val="auto"/>
-        </w:rPr>
-        <w:t xml:space="preserve">University of New mexico | August 2019- </w:t>
-      </w:r>
-      <w:r>
-        <w:rPr>
-          <w:color w:val="auto"/>
-        </w:rPr>
-        <w:t>Current</w:t>
+        <w:t>Student technical Assistant | Center FOR HIGH TECHNOLOGY MATERIAL, University of New mexico | january 2020-</w:t>
+      </w:r>
+      <w:r>
+        <w:rPr>
+          <w:color w:val="auto"/>
+        </w:rPr>
+        <w:t xml:space="preserve"> December 2020</w:t>
       </w:r>
     </w:p>
     <w:p>
@@ -847,13 +822,103 @@
           <w:sz w:val="20"/>
         </w:rPr>
       </w:pPr>
-      <w:bookmarkStart w:id="1" w:name="_Hlk32437742"/>
-      <w:r>
-        <w:rPr>
-          <w:color w:val="auto"/>
-          <w:sz w:val="20"/>
-        </w:rPr>
-        <w:t>Evaluated the scaling behavior of Anderson localization in an off-diagonally disordered random network (nearest neighbor coupling Hamiltonian) using random matrices.</w:t>
+      <w:r>
+        <w:rPr>
+          <w:color w:val="auto"/>
+          <w:sz w:val="20"/>
+        </w:rPr>
+        <w:t>Updated</w:t>
+      </w:r>
+      <w:r>
+        <w:rPr>
+          <w:color w:val="auto"/>
+          <w:sz w:val="20"/>
+        </w:rPr>
+        <w:t xml:space="preserve"> </w:t>
+      </w:r>
+      <w:r>
+        <w:rPr>
+          <w:color w:val="auto"/>
+          <w:sz w:val="20"/>
+        </w:rPr>
+        <w:t>C</w:t>
+      </w:r>
+      <w:r>
+        <w:rPr>
+          <w:color w:val="auto"/>
+          <w:sz w:val="20"/>
+        </w:rPr>
+        <w:t xml:space="preserve"> scripts </w:t>
+      </w:r>
+      <w:r>
+        <w:rPr>
+          <w:color w:val="auto"/>
+          <w:sz w:val="20"/>
+        </w:rPr>
+        <w:t>monitoring</w:t>
+      </w:r>
+      <w:r>
+        <w:rPr>
+          <w:color w:val="auto"/>
+          <w:sz w:val="20"/>
+        </w:rPr>
+        <w:t xml:space="preserve"> </w:t>
+      </w:r>
+      <w:r>
+        <w:rPr>
+          <w:color w:val="auto"/>
+          <w:sz w:val="20"/>
+        </w:rPr>
+        <w:t>S</w:t>
+      </w:r>
+      <w:r>
+        <w:rPr>
+          <w:color w:val="auto"/>
+          <w:sz w:val="20"/>
+        </w:rPr>
+        <w:t>ymantec backup to adapt</w:t>
+      </w:r>
+      <w:r>
+        <w:rPr>
+          <w:color w:val="auto"/>
+          <w:sz w:val="20"/>
+        </w:rPr>
+        <w:t xml:space="preserve"> to a new</w:t>
+      </w:r>
+      <w:r>
+        <w:rPr>
+          <w:color w:val="auto"/>
+          <w:sz w:val="20"/>
+        </w:rPr>
+        <w:t xml:space="preserve"> </w:t>
+      </w:r>
+      <w:r>
+        <w:rPr>
+          <w:color w:val="auto"/>
+          <w:sz w:val="20"/>
+        </w:rPr>
+        <w:t>V</w:t>
+      </w:r>
+      <w:r>
+        <w:rPr>
+          <w:color w:val="auto"/>
+          <w:sz w:val="20"/>
+        </w:rPr>
+        <w:t>eritas system</w:t>
+      </w:r>
+      <w:r>
+        <w:rPr>
+          <w:color w:val="auto"/>
+          <w:sz w:val="20"/>
+        </w:rPr>
+        <w:t xml:space="preserve"> by reviewing logs and performing validation checks</w:t>
+      </w:r>
+      <w:r>
+        <w:rPr>
+          <w:color w:val="auto"/>
+          <w:sz w:val="20"/>
+        </w:rPr>
+        <w:t>.</w:t>
       </w:r>
     </w:p>
     <w:p>
@@ -869,7 +934,118 @@
           <w:color w:val="auto"/>
           <w:sz w:val="20"/>
         </w:rPr>
-        <w:t>Calculated the eigenvectors of ultra-large random matrices and evaluated two different localization metrics on the eigenvectors to calculate the probability density function of network localization.</w:t>
+        <w:t xml:space="preserve">Created an interactive </w:t>
+      </w:r>
+      <w:r>
+        <w:rPr>
+          <w:color w:val="auto"/>
+          <w:sz w:val="20"/>
+        </w:rPr>
+        <w:t>quiz</w:t>
+      </w:r>
+      <w:r>
+        <w:rPr>
+          <w:color w:val="auto"/>
+          <w:sz w:val="20"/>
+        </w:rPr>
+        <w:t xml:space="preserve"> </w:t>
+      </w:r>
+      <w:r>
+        <w:rPr>
+          <w:color w:val="auto"/>
+          <w:sz w:val="20"/>
+        </w:rPr>
+        <w:t xml:space="preserve">application </w:t>
+      </w:r>
+      <w:r>
+        <w:rPr>
+          <w:color w:val="auto"/>
+          <w:sz w:val="20"/>
+        </w:rPr>
+        <w:t xml:space="preserve">from scratch </w:t>
+      </w:r>
+      <w:r>
+        <w:rPr>
+          <w:color w:val="auto"/>
+          <w:sz w:val="20"/>
+        </w:rPr>
+        <w:t xml:space="preserve">using </w:t>
+      </w:r>
+      <w:proofErr w:type="spellStart"/>
+      <w:r>
+        <w:rPr>
+          <w:color w:val="auto"/>
+          <w:sz w:val="20"/>
+        </w:rPr>
+        <w:t>javascript</w:t>
+      </w:r>
+      <w:proofErr w:type="spellEnd"/>
+      <w:r>
+        <w:rPr>
+          <w:color w:val="auto"/>
+          <w:sz w:val="20"/>
+        </w:rPr>
+        <w:t>,</w:t>
+      </w:r>
+      <w:r>
+        <w:rPr>
+          <w:color w:val="auto"/>
+          <w:sz w:val="20"/>
+        </w:rPr>
+        <w:t xml:space="preserve"> </w:t>
+      </w:r>
+      <w:proofErr w:type="spellStart"/>
+      <w:r>
+        <w:rPr>
+          <w:color w:val="auto"/>
+          <w:sz w:val="20"/>
+        </w:rPr>
+        <w:t>htaccess</w:t>
+      </w:r>
+      <w:proofErr w:type="spellEnd"/>
+      <w:r>
+        <w:rPr>
+          <w:color w:val="auto"/>
+          <w:sz w:val="20"/>
+        </w:rPr>
+        <w:t xml:space="preserve"> from apache</w:t>
+      </w:r>
+      <w:r>
+        <w:rPr>
+          <w:color w:val="auto"/>
+          <w:sz w:val="20"/>
+        </w:rPr>
+        <w:t xml:space="preserve">, </w:t>
+      </w:r>
+      <w:proofErr w:type="spellStart"/>
+      <w:r>
+        <w:rPr>
+          <w:color w:val="auto"/>
+          <w:sz w:val="20"/>
+        </w:rPr>
+        <w:t>css</w:t>
+      </w:r>
+      <w:proofErr w:type="spellEnd"/>
+      <w:r>
+        <w:rPr>
+          <w:color w:val="auto"/>
+          <w:sz w:val="20"/>
+        </w:rPr>
+        <w:t xml:space="preserve"> and</w:t>
+      </w:r>
+      <w:r>
+        <w:rPr>
+          <w:color w:val="auto"/>
+          <w:sz w:val="20"/>
+        </w:rPr>
+        <w:t xml:space="preserve"> html</w:t>
+      </w:r>
+      <w:r>
+        <w:rPr>
+          <w:color w:val="auto"/>
+          <w:sz w:val="20"/>
+        </w:rPr>
+        <w:t>.</w:t>
       </w:r>
     </w:p>
     <w:p>
@@ -885,14 +1061,72 @@
           <w:color w:val="auto"/>
           <w:sz w:val="20"/>
         </w:rPr>
-        <w:t>Optimized</w:t>
-      </w:r>
-      <w:r>
-        <w:rPr>
-          <w:color w:val="auto"/>
-          <w:sz w:val="20"/>
-        </w:rPr>
-        <w:t xml:space="preserve"> algorithms to achieve the best efficiency and address memory issues in a large-scale linear algebra problem</w:t>
+        <w:t xml:space="preserve"> </w:t>
+      </w:r>
+      <w:r>
+        <w:rPr>
+          <w:color w:val="auto"/>
+          <w:sz w:val="20"/>
+        </w:rPr>
+        <w:t xml:space="preserve">Performed </w:t>
+      </w:r>
+      <w:r>
+        <w:rPr>
+          <w:color w:val="auto"/>
+          <w:sz w:val="20"/>
+        </w:rPr>
+        <w:t xml:space="preserve">automated </w:t>
+      </w:r>
+      <w:r>
+        <w:rPr>
+          <w:color w:val="auto"/>
+          <w:sz w:val="20"/>
+        </w:rPr>
+        <w:t>system monitoring</w:t>
+      </w:r>
+      <w:r>
+        <w:rPr>
+          <w:color w:val="auto"/>
+          <w:sz w:val="20"/>
+        </w:rPr>
+        <w:t xml:space="preserve"> using Nagios</w:t>
+      </w:r>
+      <w:r>
+        <w:rPr>
+          <w:color w:val="auto"/>
+          <w:sz w:val="20"/>
+        </w:rPr>
+        <w:t xml:space="preserve"> and</w:t>
+      </w:r>
+      <w:bookmarkStart w:id="0" w:name="_GoBack"/>
+      <w:bookmarkEnd w:id="0"/>
+      <w:r>
+        <w:rPr>
+          <w:color w:val="auto"/>
+          <w:sz w:val="20"/>
+        </w:rPr>
+        <w:t xml:space="preserve"> </w:t>
+      </w:r>
+      <w:r>
+        <w:rPr>
+          <w:color w:val="auto"/>
+          <w:sz w:val="20"/>
+        </w:rPr>
+        <w:t>fixed system</w:t>
+      </w:r>
+      <w:r>
+        <w:rPr>
+          <w:color w:val="auto"/>
+          <w:sz w:val="20"/>
+        </w:rPr>
+        <w:t>s, services and hardware</w:t>
+      </w:r>
+      <w:r>
+        <w:rPr>
+          <w:color w:val="auto"/>
+          <w:sz w:val="20"/>
+        </w:rPr>
+        <w:t xml:space="preserve"> alerts</w:t>
       </w:r>
       <w:r>
         <w:rPr>
@@ -901,58 +1135,37 @@
         </w:rPr>
         <w:t>.</w:t>
       </w:r>
-      <w:bookmarkEnd w:id="1"/>
     </w:p>
     <w:p>
       <w:pPr>
-        <w:pStyle w:val="ListBullet"/>
-        <w:rPr>
-          <w:color w:val="auto"/>
-          <w:sz w:val="20"/>
-        </w:rPr>
-      </w:pPr>
-      <w:r>
-        <w:rPr>
-          <w:color w:val="auto"/>
-          <w:sz w:val="20"/>
-        </w:rPr>
-        <w:t>The work was partially supported by grants from DoD</w:t>
-      </w:r>
-      <w:r>
-        <w:rPr>
-          <w:color w:val="auto"/>
-          <w:sz w:val="20"/>
-        </w:rPr>
-        <w:t>,</w:t>
-      </w:r>
-      <w:r>
-        <w:rPr>
-          <w:color w:val="auto"/>
-          <w:sz w:val="20"/>
-        </w:rPr>
-        <w:t xml:space="preserve"> ARO and NSF</w:t>
-      </w:r>
-      <w:r>
-        <w:rPr>
-          <w:color w:val="auto"/>
-          <w:sz w:val="20"/>
-        </w:rPr>
-        <w:t>.</w:t>
+        <w:pStyle w:val="Subsection"/>
+        <w:spacing w:before="100"/>
+        <w:rPr>
+          <w:color w:val="auto"/>
+        </w:rPr>
+      </w:pPr>
+      <w:r>
+        <w:rPr>
+          <w:color w:val="auto"/>
+        </w:rPr>
+        <w:t>UnderGraduAte Research assistant | Center FOR HIGH TECHNOLOGY MATERIAL, University of New mexico | August 2019- December 2020</w:t>
       </w:r>
     </w:p>
     <w:p>
       <w:pPr>
-        <w:pStyle w:val="Subsection"/>
-        <w:spacing w:before="100"/>
-        <w:rPr>
-          <w:color w:val="auto"/>
-        </w:rPr>
-      </w:pPr>
-      <w:r>
-        <w:rPr>
-          <w:color w:val="auto"/>
-        </w:rPr>
-        <w:t>Student technical Assistant | Center FOR HIGH TECHNOLOGY MATERIAL, University of New mexico | january 2020- Current</w:t>
+        <w:pStyle w:val="ListBullet"/>
+        <w:rPr>
+          <w:color w:val="auto"/>
+          <w:sz w:val="20"/>
+        </w:rPr>
+      </w:pPr>
+      <w:bookmarkStart w:id="1" w:name="_Hlk32437742"/>
+      <w:r>
+        <w:rPr>
+          <w:color w:val="auto"/>
+          <w:sz w:val="20"/>
+        </w:rPr>
+        <w:t>Evaluated the scaling behavior of Anderson localization in an off-diagonally disordered random network (nearest neighbor coupling Hamiltonian) using random matrices.</w:t>
       </w:r>
     </w:p>
     <w:p>
@@ -968,98 +1181,7 @@
           <w:color w:val="auto"/>
           <w:sz w:val="20"/>
         </w:rPr>
-        <w:t>Updated</w:t>
-      </w:r>
-      <w:r>
-        <w:rPr>
-          <w:color w:val="auto"/>
-          <w:sz w:val="20"/>
-        </w:rPr>
-        <w:t xml:space="preserve"> </w:t>
-      </w:r>
-      <w:r>
-        <w:rPr>
-          <w:color w:val="auto"/>
-          <w:sz w:val="20"/>
-        </w:rPr>
-        <w:t>C</w:t>
-      </w:r>
-      <w:r>
-        <w:rPr>
-          <w:color w:val="auto"/>
-          <w:sz w:val="20"/>
-        </w:rPr>
-        <w:t xml:space="preserve"> scripts </w:t>
-      </w:r>
-      <w:r>
-        <w:rPr>
-          <w:color w:val="auto"/>
-          <w:sz w:val="20"/>
-        </w:rPr>
-        <w:t>monitoring</w:t>
-      </w:r>
-      <w:r>
-        <w:rPr>
-          <w:color w:val="auto"/>
-          <w:sz w:val="20"/>
-        </w:rPr>
-        <w:t xml:space="preserve"> </w:t>
-      </w:r>
-      <w:r>
-        <w:rPr>
-          <w:color w:val="auto"/>
-          <w:sz w:val="20"/>
-        </w:rPr>
-        <w:t>S</w:t>
-      </w:r>
-      <w:r>
-        <w:rPr>
-          <w:color w:val="auto"/>
-          <w:sz w:val="20"/>
-        </w:rPr>
-        <w:t>ymantec backup to adapt</w:t>
-      </w:r>
-      <w:r>
-        <w:rPr>
-          <w:color w:val="auto"/>
-          <w:sz w:val="20"/>
-        </w:rPr>
-        <w:t xml:space="preserve"> to a new</w:t>
-      </w:r>
-      <w:r>
-        <w:rPr>
-          <w:color w:val="auto"/>
-          <w:sz w:val="20"/>
-        </w:rPr>
-        <w:t xml:space="preserve"> </w:t>
-      </w:r>
-      <w:r>
-        <w:rPr>
-          <w:color w:val="auto"/>
-          <w:sz w:val="20"/>
-        </w:rPr>
-        <w:t>V</w:t>
-      </w:r>
-      <w:r>
-        <w:rPr>
-          <w:color w:val="auto"/>
-          <w:sz w:val="20"/>
-        </w:rPr>
-        <w:t>eritas system</w:t>
-      </w:r>
-      <w:r>
-        <w:rPr>
-          <w:color w:val="auto"/>
-          <w:sz w:val="20"/>
-        </w:rPr>
-        <w:t xml:space="preserve"> by reviewing logs and performing validation checks</w:t>
-      </w:r>
-      <w:r>
-        <w:rPr>
-          <w:color w:val="auto"/>
-          <w:sz w:val="20"/>
-        </w:rPr>
-        <w:t>.</w:t>
+        <w:t>Calculated the eigenvectors of ultra-large random matrices and evaluated two different localization metrics on the eigenvectors to calculate the probability density function of network localization.</w:t>
       </w:r>
     </w:p>
     <w:p>
@@ -1075,104 +1197,14 @@
           <w:color w:val="auto"/>
           <w:sz w:val="20"/>
         </w:rPr>
-        <w:t>Created an interactive web</w:t>
-      </w:r>
-      <w:r>
-        <w:rPr>
-          <w:color w:val="auto"/>
-          <w:sz w:val="20"/>
-        </w:rPr>
-        <w:t xml:space="preserve"> </w:t>
-      </w:r>
-      <w:r>
-        <w:rPr>
-          <w:color w:val="auto"/>
-          <w:sz w:val="20"/>
-        </w:rPr>
-        <w:t xml:space="preserve">application </w:t>
-      </w:r>
-      <w:r>
-        <w:rPr>
-          <w:color w:val="auto"/>
-          <w:sz w:val="20"/>
-        </w:rPr>
-        <w:t xml:space="preserve">from scratch </w:t>
-      </w:r>
-      <w:r>
-        <w:rPr>
-          <w:color w:val="auto"/>
-          <w:sz w:val="20"/>
-        </w:rPr>
-        <w:t xml:space="preserve">using </w:t>
-      </w:r>
-      <w:proofErr w:type="spellStart"/>
-      <w:r>
-        <w:rPr>
-          <w:color w:val="auto"/>
-          <w:sz w:val="20"/>
-        </w:rPr>
-        <w:t>javascript</w:t>
-      </w:r>
-      <w:proofErr w:type="spellEnd"/>
-      <w:r>
-        <w:rPr>
-          <w:color w:val="auto"/>
-          <w:sz w:val="20"/>
-        </w:rPr>
-        <w:t>,</w:t>
-      </w:r>
-      <w:r>
-        <w:rPr>
-          <w:color w:val="auto"/>
-          <w:sz w:val="20"/>
-        </w:rPr>
-        <w:t xml:space="preserve"> </w:t>
-      </w:r>
-      <w:proofErr w:type="spellStart"/>
-      <w:r>
-        <w:rPr>
-          <w:color w:val="auto"/>
-          <w:sz w:val="20"/>
-        </w:rPr>
-        <w:t>htaccess</w:t>
-      </w:r>
-      <w:proofErr w:type="spellEnd"/>
-      <w:r>
-        <w:rPr>
-          <w:color w:val="auto"/>
-          <w:sz w:val="20"/>
-        </w:rPr>
-        <w:t xml:space="preserve"> from apache</w:t>
-      </w:r>
-      <w:r>
-        <w:rPr>
-          <w:color w:val="auto"/>
-          <w:sz w:val="20"/>
-        </w:rPr>
-        <w:t xml:space="preserve">, </w:t>
-      </w:r>
-      <w:proofErr w:type="spellStart"/>
-      <w:r>
-        <w:rPr>
-          <w:color w:val="auto"/>
-          <w:sz w:val="20"/>
-        </w:rPr>
-        <w:t>css</w:t>
-      </w:r>
-      <w:proofErr w:type="spellEnd"/>
-      <w:r>
-        <w:rPr>
-          <w:color w:val="auto"/>
-          <w:sz w:val="20"/>
-        </w:rPr>
-        <w:t xml:space="preserve"> and</w:t>
-      </w:r>
-      <w:r>
-        <w:rPr>
-          <w:color w:val="auto"/>
-          <w:sz w:val="20"/>
-        </w:rPr>
-        <w:t xml:space="preserve"> html</w:t>
+        <w:t>Optimized</w:t>
+      </w:r>
+      <w:r>
+        <w:rPr>
+          <w:color w:val="auto"/>
+          <w:sz w:val="20"/>
+        </w:rPr>
+        <w:t xml:space="preserve"> algorithms to achieve the best efficiency and address memory issues in a large-scale linear algebra problem</w:t>
       </w:r>
       <w:r>
         <w:rPr>
@@ -1181,85 +1213,7 @@
         </w:rPr>
         <w:t>.</w:t>
       </w:r>
-    </w:p>
-    <w:p>
-      <w:pPr>
-        <w:pStyle w:val="ListBullet"/>
-        <w:rPr>
-          <w:color w:val="auto"/>
-          <w:sz w:val="20"/>
-        </w:rPr>
-      </w:pPr>
-      <w:r>
-        <w:rPr>
-          <w:color w:val="auto"/>
-          <w:sz w:val="20"/>
-        </w:rPr>
-        <w:t xml:space="preserve"> </w:t>
-      </w:r>
-      <w:r>
-        <w:rPr>
-          <w:color w:val="auto"/>
-          <w:sz w:val="20"/>
-        </w:rPr>
-        <w:t xml:space="preserve">Performed </w:t>
-      </w:r>
-      <w:r>
-        <w:rPr>
-          <w:color w:val="auto"/>
-          <w:sz w:val="20"/>
-        </w:rPr>
-        <w:t xml:space="preserve">automated </w:t>
-      </w:r>
-      <w:r>
-        <w:rPr>
-          <w:color w:val="auto"/>
-          <w:sz w:val="20"/>
-        </w:rPr>
-        <w:t>system monitoring</w:t>
-      </w:r>
-      <w:r>
-        <w:rPr>
-          <w:color w:val="auto"/>
-          <w:sz w:val="20"/>
-        </w:rPr>
-        <w:t xml:space="preserve"> using Nagios</w:t>
-      </w:r>
-      <w:r>
-        <w:rPr>
-          <w:color w:val="auto"/>
-          <w:sz w:val="20"/>
-        </w:rPr>
-        <w:t xml:space="preserve"> and </w:t>
-      </w:r>
-      <w:r>
-        <w:rPr>
-          <w:color w:val="auto"/>
-          <w:sz w:val="20"/>
-        </w:rPr>
-        <w:t>fixed system</w:t>
-      </w:r>
-      <w:r>
-        <w:rPr>
-          <w:color w:val="auto"/>
-          <w:sz w:val="20"/>
-        </w:rPr>
-        <w:t>s, services and hardware</w:t>
-      </w:r>
-      <w:r>
-        <w:rPr>
-          <w:color w:val="auto"/>
-          <w:sz w:val="20"/>
-        </w:rPr>
-        <w:t xml:space="preserve"> alerts</w:t>
-      </w:r>
-      <w:r>
-        <w:rPr>
-          <w:color w:val="auto"/>
-          <w:sz w:val="20"/>
-        </w:rPr>
-        <w:t>.</w:t>
-      </w:r>
+      <w:bookmarkEnd w:id="1"/>
     </w:p>
     <w:p>
       <w:pPr>
@@ -1274,6 +1228,13 @@
           <w:sz w:val="20"/>
         </w:rPr>
       </w:pPr>
+      <w:r>
+        <w:rPr>
+          <w:color w:val="auto"/>
+          <w:sz w:val="20"/>
+        </w:rPr>
+        <w:t>The work was partially supported by grants from DoD, ARO and NSF.</w:t>
+      </w:r>
     </w:p>
     <w:p>
       <w:pPr>
@@ -3364,6 +3325,7 @@
     <w:rsid w:val="003044BB"/>
     <w:rsid w:val="003046C2"/>
     <w:rsid w:val="003450CA"/>
+    <w:rsid w:val="003C3713"/>
     <w:rsid w:val="00445C1C"/>
     <w:rsid w:val="00450E96"/>
     <w:rsid w:val="00461358"/>
@@ -3427,13 +3389,18 @@
     <w:rsid w:val="00D91547"/>
     <w:rsid w:val="00DB0ED1"/>
     <w:rsid w:val="00DB460A"/>
+    <w:rsid w:val="00E01227"/>
     <w:rsid w:val="00E41CF9"/>
     <w:rsid w:val="00E45BD7"/>
+    <w:rsid w:val="00E5712E"/>
     <w:rsid w:val="00E730B9"/>
     <w:rsid w:val="00E9484F"/>
+    <w:rsid w:val="00EE3E29"/>
     <w:rsid w:val="00EF390B"/>
     <w:rsid w:val="00F03CE5"/>
+    <w:rsid w:val="00F361D2"/>
     <w:rsid w:val="00F67DE5"/>
+    <w:rsid w:val="00F83713"/>
     <w:rsid w:val="00FB17D2"/>
     <w:rsid w:val="00FD0053"/>
     <w:rsid w:val="00FE0A11"/>

</xml_diff>